<commit_message>
remove part about sue
</commit_message>
<xml_diff>
--- a/Intro Night Testimony.docx
+++ b/Intro Night Testimony.docx
@@ -266,6 +266,13 @@
         </w:rPr>
         <w:t>’ll</w:t>
       </w:r>
+      <w:r>
+        <w:rPr>
+          <w:sz w:val="24"/>
+          <w:szCs w:val="24"/>
+        </w:rPr>
+        <w:t xml:space="preserve"> take care of you.” </w:t>
+      </w:r>
       <w:bookmarkStart w:id="0" w:name="_GoBack"/>
       <w:bookmarkEnd w:id="0"/>
       <w:r>
@@ -273,30 +280,70 @@
           <w:sz w:val="24"/>
           <w:szCs w:val="24"/>
         </w:rPr>
-        <w:t xml:space="preserve"> take care of you.” I didn’t just see how they loved me, but how they loved the</w:t>
-      </w:r>
-      <w:r>
-        <w:rPr>
-          <w:sz w:val="24"/>
-          <w:szCs w:val="24"/>
-        </w:rPr>
-        <w:t xml:space="preserve"> people around them: in the doors they held open and in the </w:t>
-      </w:r>
-      <w:proofErr w:type="gramStart"/>
-      <w:r>
-        <w:rPr>
-          <w:sz w:val="24"/>
-          <w:szCs w:val="24"/>
-        </w:rPr>
-        <w:t>effort</w:t>
-      </w:r>
-      <w:proofErr w:type="gramEnd"/>
-      <w:r>
-        <w:rPr>
-          <w:sz w:val="24"/>
-          <w:szCs w:val="24"/>
-        </w:rPr>
-        <w:t xml:space="preserve"> they put into cleaning the table before leaving the restaurant. Another sister told me how she always kept five dollars in cash in her car, so she would always have something to give.</w:t>
+        <w:t>I</w:t>
+      </w:r>
+      <w:r>
+        <w:rPr>
+          <w:sz w:val="24"/>
+          <w:szCs w:val="24"/>
+        </w:rPr>
+        <w:t xml:space="preserve">n </w:t>
+      </w:r>
+      <w:r>
+        <w:rPr>
+          <w:sz w:val="24"/>
+          <w:szCs w:val="24"/>
+        </w:rPr>
+        <w:t>their love that they preached and lived</w:t>
+      </w:r>
+      <w:r>
+        <w:rPr>
+          <w:sz w:val="24"/>
+          <w:szCs w:val="24"/>
+        </w:rPr>
+        <w:t>, I saw how imperfect</w:t>
+      </w:r>
+      <w:r>
+        <w:rPr>
+          <w:sz w:val="24"/>
+          <w:szCs w:val="24"/>
+        </w:rPr>
+        <w:t xml:space="preserve"> mine was</w:t>
+      </w:r>
+      <w:r>
+        <w:rPr>
+          <w:sz w:val="24"/>
+          <w:szCs w:val="24"/>
+        </w:rPr>
+        <w:t xml:space="preserve">. </w:t>
+      </w:r>
+      <w:r>
+        <w:rPr>
+          <w:sz w:val="24"/>
+          <w:szCs w:val="24"/>
+        </w:rPr>
+        <w:t>Where I only loved “deserving” people, God loved indiscriminately. Where I loved because of what people did, God loved because of</w:t>
+      </w:r>
+      <w:r>
+        <w:rPr>
+          <w:sz w:val="24"/>
+          <w:szCs w:val="24"/>
+        </w:rPr>
+        <w:t xml:space="preserve"> who</w:t>
+      </w:r>
+      <w:r>
+        <w:rPr>
+          <w:sz w:val="24"/>
+          <w:szCs w:val="24"/>
+        </w:rPr>
+        <w:t xml:space="preserve"> He is</w:t>
+      </w:r>
+      <w:r>
+        <w:rPr>
+          <w:sz w:val="24"/>
+          <w:szCs w:val="24"/>
+        </w:rPr>
+        <w:t>. Where I turned away from the people that</w:t>
       </w:r>
       <w:r>
         <w:rPr>
@@ -310,85 +357,8 @@
           <w:sz w:val="24"/>
           <w:szCs w:val="24"/>
         </w:rPr>
-        <w:t>I</w:t>
-      </w:r>
-      <w:r>
-        <w:rPr>
-          <w:sz w:val="24"/>
-          <w:szCs w:val="24"/>
-        </w:rPr>
-        <w:t xml:space="preserve">n </w:t>
-      </w:r>
-      <w:r>
-        <w:rPr>
-          <w:sz w:val="24"/>
-          <w:szCs w:val="24"/>
-        </w:rPr>
-        <w:t>their love that they preached and lived</w:t>
-      </w:r>
-      <w:r>
-        <w:rPr>
-          <w:sz w:val="24"/>
-          <w:szCs w:val="24"/>
-        </w:rPr>
-        <w:t xml:space="preserve">, I </w:t>
-      </w:r>
-      <w:r>
-        <w:rPr>
-          <w:sz w:val="24"/>
-          <w:szCs w:val="24"/>
-        </w:rPr>
         <w:lastRenderedPageBreak/>
-        <w:t>saw how imperfect</w:t>
-      </w:r>
-      <w:r>
-        <w:rPr>
-          <w:sz w:val="24"/>
-          <w:szCs w:val="24"/>
-        </w:rPr>
-        <w:t xml:space="preserve"> mine was</w:t>
-      </w:r>
-      <w:r>
-        <w:rPr>
-          <w:sz w:val="24"/>
-          <w:szCs w:val="24"/>
-        </w:rPr>
-        <w:t xml:space="preserve">. </w:t>
-      </w:r>
-      <w:r>
-        <w:rPr>
-          <w:sz w:val="24"/>
-          <w:szCs w:val="24"/>
-        </w:rPr>
-        <w:t>Where I only loved “deserving” people, God loved indiscriminately. Where I loved because of what people did, God loved because of</w:t>
-      </w:r>
-      <w:r>
-        <w:rPr>
-          <w:sz w:val="24"/>
-          <w:szCs w:val="24"/>
-        </w:rPr>
-        <w:t xml:space="preserve"> who</w:t>
-      </w:r>
-      <w:r>
-        <w:rPr>
-          <w:sz w:val="24"/>
-          <w:szCs w:val="24"/>
-        </w:rPr>
-        <w:t xml:space="preserve"> He is</w:t>
-      </w:r>
-      <w:r>
-        <w:rPr>
-          <w:sz w:val="24"/>
-          <w:szCs w:val="24"/>
-        </w:rPr>
-        <w:t>. Where I turned away from the people that</w:t>
-      </w:r>
-      <w:r>
-        <w:rPr>
-          <w:sz w:val="24"/>
-          <w:szCs w:val="24"/>
-        </w:rPr>
-        <w:t xml:space="preserve"> hurt</w:t>
+        <w:t>hurt</w:t>
       </w:r>
       <w:r>
         <w:rPr>

</xml_diff>